<commit_message>
Improved model with change in input variables
</commit_message>
<xml_diff>
--- a/Documents/Results.docx
+++ b/Documents/Results.docx
@@ -21,7 +21,15 @@
     </w:p>
     <w:p>
       <w:r>
-        <w:t># Hidden layers: 1</w:t>
+        <w:t xml:space="preserve"># </w:t>
+      </w:r>
+      <w:proofErr w:type="gramStart"/>
+      <w:r>
+        <w:t>Hidden</w:t>
+      </w:r>
+      <w:proofErr w:type="gramEnd"/>
+      <w:r>
+        <w:t xml:space="preserve"> layers: 1</w:t>
       </w:r>
     </w:p>
     <w:p>
@@ -31,8 +39,13 @@
     </w:p>
     <w:p>
       <w:r>
-        <w:t>Hidden activation function: relu</w:t>
-      </w:r>
+        <w:t xml:space="preserve">Hidden activation function: </w:t>
+      </w:r>
+      <w:proofErr w:type="spellStart"/>
+      <w:r>
+        <w:t>relu</w:t>
+      </w:r>
+      <w:proofErr w:type="spellEnd"/>
     </w:p>
     <w:p>
       <w:r>
@@ -46,13 +59,25 @@
     </w:p>
     <w:p>
       <w:r>
-        <w:t>Optimizer: adam</w:t>
-      </w:r>
-    </w:p>
-    <w:p>
-      <w:r>
-        <w:t>Loss function: binary_crossentropy</w:t>
-      </w:r>
+        <w:t xml:space="preserve">Optimizer: </w:t>
+      </w:r>
+      <w:proofErr w:type="spellStart"/>
+      <w:proofErr w:type="gramStart"/>
+      <w:r>
+        <w:t>adam</w:t>
+      </w:r>
+      <w:proofErr w:type="spellEnd"/>
+      <w:proofErr w:type="gramEnd"/>
+    </w:p>
+    <w:p>
+      <w:r>
+        <w:t xml:space="preserve">Loss function: </w:t>
+      </w:r>
+      <w:proofErr w:type="spellStart"/>
+      <w:r>
+        <w:t>binary_crossentropy</w:t>
+      </w:r>
+      <w:proofErr w:type="spellEnd"/>
     </w:p>
     <w:p>
       <w:r>
@@ -97,8 +122,13 @@
           <w:numId w:val="24"/>
         </w:numPr>
       </w:pPr>
-      <w:r>
-        <w:t xml:space="preserve">Num occurrences of </w:t>
+      <w:proofErr w:type="spellStart"/>
+      <w:r>
+        <w:t>Num</w:t>
+      </w:r>
+      <w:proofErr w:type="spellEnd"/>
+      <w:r>
+        <w:t xml:space="preserve"> occurrences of </w:t>
       </w:r>
       <w:r>
         <w:t>source MAC address</w:t>
@@ -115,8 +145,13 @@
           <w:numId w:val="24"/>
         </w:numPr>
       </w:pPr>
-      <w:r>
-        <w:t xml:space="preserve">Num </w:t>
+      <w:proofErr w:type="spellStart"/>
+      <w:r>
+        <w:t>Num</w:t>
+      </w:r>
+      <w:proofErr w:type="spellEnd"/>
+      <w:r>
+        <w:t xml:space="preserve"> </w:t>
       </w:r>
       <w:r>
         <w:t>occurrences</w:t>
@@ -148,8 +183,13 @@
           <w:numId w:val="24"/>
         </w:numPr>
       </w:pPr>
-      <w:r>
-        <w:t>Num occurrences of source IP address.</w:t>
+      <w:proofErr w:type="spellStart"/>
+      <w:r>
+        <w:t>Num</w:t>
+      </w:r>
+      <w:proofErr w:type="spellEnd"/>
+      <w:r>
+        <w:t xml:space="preserve"> occurrences of source IP address.</w:t>
       </w:r>
     </w:p>
     <w:p>
@@ -160,8 +200,13 @@
           <w:numId w:val="24"/>
         </w:numPr>
       </w:pPr>
-      <w:r>
-        <w:t>Num occurrences of destination IP address.</w:t>
+      <w:proofErr w:type="spellStart"/>
+      <w:r>
+        <w:t>Num</w:t>
+      </w:r>
+      <w:proofErr w:type="spellEnd"/>
+      <w:r>
+        <w:t xml:space="preserve"> occurrences of destination IP address.</w:t>
       </w:r>
     </w:p>
     <w:p>
@@ -218,8 +263,13 @@
       </w:r>
     </w:p>
     <w:p>
-      <w:r>
-        <w:t>[ 2814,   72]</w:t>
+      <w:proofErr w:type="gramStart"/>
+      <w:r>
+        <w:t>[ 2814</w:t>
+      </w:r>
+      <w:proofErr w:type="gramEnd"/>
+      <w:r>
+        <w:t>,   72]</w:t>
       </w:r>
     </w:p>
     <w:p>
@@ -332,11 +382,16 @@
       </w:r>
     </w:p>
     <w:p>
+      <w:proofErr w:type="gramStart"/>
       <w:r>
         <w:t>[</w:t>
       </w:r>
       <w:r>
-        <w:t xml:space="preserve"> 2483,</w:t>
+        <w:t xml:space="preserve"> 2483</w:t>
+      </w:r>
+      <w:proofErr w:type="gramEnd"/>
+      <w:r>
+        <w:t>,</w:t>
       </w:r>
       <w:r>
         <w:t xml:space="preserve"> </w:t>
@@ -442,12 +497,14 @@
       </w:r>
     </w:p>
     <w:p>
+      <w:proofErr w:type="gramStart"/>
       <w:r>
         <w:t>[</w:t>
       </w:r>
       <w:r>
         <w:t xml:space="preserve"> 2873</w:t>
       </w:r>
+      <w:proofErr w:type="gramEnd"/>
       <w:r>
         <w:t xml:space="preserve">, </w:t>
       </w:r>
@@ -507,9 +564,421 @@
       <w:r>
         <w:t>199.5%</w:t>
       </w:r>
+    </w:p>
+    <w:p/>
+    <w:p/>
+    <w:p/>
+    <w:p/>
+    <w:p>
+      <w:r>
+        <w:t xml:space="preserve">Trained on </w:t>
+      </w:r>
+      <w:r>
+        <w:t>Wednesday_00600_20170705055056</w:t>
+      </w:r>
+      <w:r>
+        <w:t xml:space="preserve">.pcap, the model was able to obtain a 99% success-rate when predicting DDoS attacks on 50 other </w:t>
+      </w:r>
+      <w:proofErr w:type="spellStart"/>
+      <w:r>
+        <w:t>pcap</w:t>
+      </w:r>
+      <w:proofErr w:type="spellEnd"/>
+      <w:r>
+        <w:t xml:space="preserve"> files. </w:t>
+      </w:r>
+    </w:p>
+    <w:p/>
+    <w:p/>
+    <w:p/>
+    <w:p/>
+    <w:p/>
+    <w:p/>
+    <w:p/>
+    <w:p>
+      <w:r>
+        <w:t xml:space="preserve">When trained on 600-650: </w:t>
+      </w:r>
+    </w:p>
+    <w:p>
+      <w:r>
+        <w:t>Accuracy: 99.7%</w:t>
+      </w:r>
+    </w:p>
+    <w:p>
+      <w:r>
+        <w:t>Precision: 94.3%</w:t>
+      </w:r>
+    </w:p>
+    <w:p>
+      <w:r>
+        <w:t>Sensitivity: 100%</w:t>
+      </w:r>
+    </w:p>
+    <w:p>
+      <w:r>
+        <w:t>Specificity: 99.6%</w:t>
+      </w:r>
+    </w:p>
+    <w:p>
+      <w:r>
+        <w:t>Total: 199.7%</w:t>
+      </w:r>
+    </w:p>
+    <w:p/>
+    <w:p>
+      <w:r>
+        <w:t xml:space="preserve">When tested on 650-700: </w:t>
+      </w:r>
+    </w:p>
+    <w:p>
+      <w:r>
+        <w:t>Accuracy: 46.5%</w:t>
+      </w:r>
+    </w:p>
+    <w:p>
+      <w:r>
+        <w:t xml:space="preserve">Precision: </w:t>
+      </w:r>
+      <w:proofErr w:type="gramStart"/>
+      <w:r>
+        <w:t>n/a</w:t>
+      </w:r>
+      <w:proofErr w:type="gramEnd"/>
+    </w:p>
+    <w:p>
+      <w:r>
+        <w:t>Sensitivity: 0</w:t>
+      </w:r>
+    </w:p>
+    <w:p>
+      <w:r>
+        <w:t>Specificity: 100%</w:t>
+      </w:r>
+    </w:p>
+    <w:p>
+      <w:r>
+        <w:t>Total: 100%</w:t>
+      </w:r>
+    </w:p>
+    <w:p/>
+    <w:p/>
+    <w:p/>
+    <w:p/>
+    <w:p/>
+    <w:p/>
+    <w:p/>
+    <w:p/>
+    <w:p>
+      <w:r>
+        <w:br w:type="page"/>
+      </w:r>
+    </w:p>
+    <w:p>
       <w:bookmarkStart w:id="0" w:name="_GoBack"/>
       <w:bookmarkEnd w:id="0"/>
-    </w:p>
+      <w:r>
+        <w:lastRenderedPageBreak/>
+        <w:t xml:space="preserve">Train 4: </w:t>
+      </w:r>
+    </w:p>
+    <w:p/>
+    <w:p>
+      <w:r>
+        <w:t xml:space="preserve">Hyperparameters are the same as Train 1. </w:t>
+      </w:r>
+    </w:p>
+    <w:p/>
+    <w:p>
+      <w:r>
+        <w:t>Input</w:t>
+      </w:r>
+      <w:r>
+        <w:t xml:space="preserve"> variables</w:t>
+      </w:r>
+      <w:r>
+        <w:t xml:space="preserve">: </w:t>
+      </w:r>
+    </w:p>
+    <w:p/>
+    <w:p/>
+    <w:p/>
+    <w:p>
+      <w:r>
+        <w:t xml:space="preserve">Results: </w:t>
+      </w:r>
+    </w:p>
+    <w:p>
+      <w:r>
+        <w:t>Training accuracy: 96.84</w:t>
+      </w:r>
+      <w:r>
+        <w:t>%</w:t>
+      </w:r>
+    </w:p>
+    <w:p>
+      <w:r>
+        <w:t>Training loss: 0.0779</w:t>
+      </w:r>
+    </w:p>
+    <w:p/>
+    <w:p/>
+    <w:p>
+      <w:r>
+        <w:t>Test C</w:t>
+      </w:r>
+      <w:r>
+        <w:t>onfusion matrix on 600-609</w:t>
+      </w:r>
+    </w:p>
+    <w:p>
+      <w:proofErr w:type="gramStart"/>
+      <w:r>
+        <w:t>[</w:t>
+      </w:r>
+      <w:r>
+        <w:t xml:space="preserve"> 25416</w:t>
+      </w:r>
+      <w:proofErr w:type="gramEnd"/>
+      <w:r>
+        <w:t xml:space="preserve">,  </w:t>
+      </w:r>
+      <w:r>
+        <w:t xml:space="preserve"> </w:t>
+      </w:r>
+      <w:r>
+        <w:t xml:space="preserve"> </w:t>
+      </w:r>
+      <w:r>
+        <w:t>328</w:t>
+      </w:r>
+      <w:r>
+        <w:t>]</w:t>
+      </w:r>
+    </w:p>
+    <w:p>
+      <w:r>
+        <w:t>[</w:t>
+      </w:r>
+      <w:r>
+        <w:t xml:space="preserve">    1368, 2888</w:t>
+      </w:r>
+      <w:r>
+        <w:t>]</w:t>
+      </w:r>
+    </w:p>
+    <w:p/>
+    <w:p>
+      <w:r>
+        <w:t xml:space="preserve">Accuracy: </w:t>
+      </w:r>
+      <w:r>
+        <w:t>94.3%</w:t>
+      </w:r>
+    </w:p>
+    <w:p>
+      <w:r>
+        <w:t xml:space="preserve">Precision: </w:t>
+      </w:r>
+      <w:r>
+        <w:t>89.8%</w:t>
+      </w:r>
+    </w:p>
+    <w:p>
+      <w:r>
+        <w:t xml:space="preserve">Sensitivity: </w:t>
+      </w:r>
+      <w:r>
+        <w:t>67.9%</w:t>
+      </w:r>
+    </w:p>
+    <w:p>
+      <w:r>
+        <w:t xml:space="preserve">Specificity: </w:t>
+      </w:r>
+      <w:r>
+        <w:t>98.7%</w:t>
+      </w:r>
+    </w:p>
+    <w:p>
+      <w:r>
+        <w:t>Total (want this to be as close to 200% as possible):</w:t>
+      </w:r>
+      <w:r>
+        <w:t xml:space="preserve"> 166.5%</w:t>
+      </w:r>
+    </w:p>
+    <w:p/>
+    <w:p/>
+    <w:p>
+      <w:r>
+        <w:t>Tes</w:t>
+      </w:r>
+      <w:r>
+        <w:t xml:space="preserve">t confusion matrix on 610-619: </w:t>
+      </w:r>
+    </w:p>
+    <w:p>
+      <w:proofErr w:type="gramStart"/>
+      <w:r>
+        <w:t>[</w:t>
+      </w:r>
+      <w:r>
+        <w:t xml:space="preserve"> 27800</w:t>
+      </w:r>
+      <w:proofErr w:type="gramEnd"/>
+      <w:r>
+        <w:t xml:space="preserve">,    </w:t>
+      </w:r>
+      <w:r>
+        <w:t>142</w:t>
+      </w:r>
+      <w:r>
+        <w:t>]</w:t>
+      </w:r>
+    </w:p>
+    <w:p>
+      <w:r>
+        <w:t xml:space="preserve">[    </w:t>
+      </w:r>
+      <w:r>
+        <w:t>437,    1621</w:t>
+      </w:r>
+      <w:r>
+        <w:t>]</w:t>
+      </w:r>
+    </w:p>
+    <w:p/>
+    <w:p>
+      <w:r>
+        <w:t xml:space="preserve">Accuracy: </w:t>
+      </w:r>
+      <w:r>
+        <w:t>98.1%</w:t>
+      </w:r>
+    </w:p>
+    <w:p>
+      <w:r>
+        <w:t xml:space="preserve">Precision: </w:t>
+      </w:r>
+      <w:r>
+        <w:t>91.9%</w:t>
+      </w:r>
+    </w:p>
+    <w:p>
+      <w:r>
+        <w:t xml:space="preserve">Sensitivity: </w:t>
+      </w:r>
+      <w:r>
+        <w:t>78.8%</w:t>
+      </w:r>
+    </w:p>
+    <w:p>
+      <w:r>
+        <w:t xml:space="preserve">Specificity: </w:t>
+      </w:r>
+      <w:r>
+        <w:t>99.5%</w:t>
+      </w:r>
+    </w:p>
+    <w:p>
+      <w:r>
+        <w:t xml:space="preserve">Total (want this to be as close to 200% as possible): </w:t>
+      </w:r>
+      <w:r>
+        <w:t>178.2%</w:t>
+      </w:r>
+    </w:p>
+    <w:p/>
+    <w:p/>
+    <w:p>
+      <w:r>
+        <w:t>Test confusion matrix on 620-649</w:t>
+      </w:r>
+      <w:r>
+        <w:t xml:space="preserve">: </w:t>
+      </w:r>
+    </w:p>
+    <w:p>
+      <w:proofErr w:type="gramStart"/>
+      <w:r>
+        <w:t>[</w:t>
+      </w:r>
+      <w:r>
+        <w:t xml:space="preserve"> 81886</w:t>
+      </w:r>
+      <w:proofErr w:type="gramEnd"/>
+      <w:r>
+        <w:t xml:space="preserve">,    </w:t>
+      </w:r>
+      <w:r>
+        <w:t xml:space="preserve"> 668</w:t>
+      </w:r>
+      <w:r>
+        <w:t>]</w:t>
+      </w:r>
+    </w:p>
+    <w:p>
+      <w:r>
+        <w:t xml:space="preserve">[    </w:t>
+      </w:r>
+      <w:r>
+        <w:t>4005</w:t>
+      </w:r>
+      <w:proofErr w:type="gramStart"/>
+      <w:r>
+        <w:t xml:space="preserve">, </w:t>
+      </w:r>
+      <w:r>
+        <w:t xml:space="preserve"> 3441</w:t>
+      </w:r>
+      <w:proofErr w:type="gramEnd"/>
+      <w:r>
+        <w:t>]</w:t>
+      </w:r>
+    </w:p>
+    <w:p/>
+    <w:p>
+      <w:r>
+        <w:t xml:space="preserve">Accuracy: </w:t>
+      </w:r>
+      <w:r>
+        <w:t>94.8%</w:t>
+      </w:r>
+    </w:p>
+    <w:p>
+      <w:r>
+        <w:t xml:space="preserve">Precision: </w:t>
+      </w:r>
+      <w:r>
+        <w:t>83.7%</w:t>
+      </w:r>
+    </w:p>
+    <w:p>
+      <w:r>
+        <w:t xml:space="preserve">Sensitivity: </w:t>
+      </w:r>
+      <w:r>
+        <w:t>46.2%</w:t>
+      </w:r>
+    </w:p>
+    <w:p>
+      <w:r>
+        <w:t xml:space="preserve">Specificity: </w:t>
+      </w:r>
+      <w:r>
+        <w:t>99.2%</w:t>
+      </w:r>
+    </w:p>
+    <w:p>
+      <w:r>
+        <w:t xml:space="preserve">Total (want this to be as close to 200% as possible): </w:t>
+      </w:r>
+      <w:r>
+        <w:t>145%</w:t>
+      </w:r>
+    </w:p>
+    <w:p/>
     <w:p/>
     <w:p/>
     <w:p/>

</xml_diff>